<commit_message>
some content for you
</commit_message>
<xml_diff>
--- a/reference/Inhoud website Rebecca.docx
+++ b/reference/Inhoud website Rebecca.docx
@@ -82,18 +82,85 @@
         </w:rPr>
         <w:drawing>
           <wp:inline distB="114300" distT="114300" distL="114300" distR="114300">
-            <wp:extent cx="2723573" cy="1862877"/>
+            <wp:extent cx="1824038" cy="2442100"/>
             <wp:effectExtent b="0" l="0" r="0" t="0"/>
-            <wp:docPr id="5" name="image5.png"/>
+            <wp:docPr id="1" name="image6.jpg"/>
             <a:graphic>
               <a:graphicData uri="http://schemas.openxmlformats.org/drawingml/2006/picture">
                 <pic:pic>
                   <pic:nvPicPr>
-                    <pic:cNvPr id="0" name="image5.png"/>
+                    <pic:cNvPr id="0" name="image6.jpg"/>
                     <pic:cNvPicPr preferRelativeResize="0"/>
                   </pic:nvPicPr>
                   <pic:blipFill>
                     <a:blip r:embed="rId6"/>
+                    <a:srcRect b="0" l="0" r="0" t="0"/>
+                    <a:stretch>
+                      <a:fillRect/>
+                    </a:stretch>
+                  </pic:blipFill>
+                  <pic:spPr>
+                    <a:xfrm>
+                      <a:off x="0" y="0"/>
+                      <a:ext cx="1824038" cy="2442100"/>
+                    </a:xfrm>
+                    <a:prstGeom prst="rect"/>
+                    <a:ln/>
+                  </pic:spPr>
+                </pic:pic>
+              </a:graphicData>
+            </a:graphic>
+          </wp:inline>
+        </w:drawing>
+      </w:r>
+      <w:r>
+        <w:rPr>
+          <w:rtl w:val="0"/>
+        </w:rPr>
+      </w:r>
+    </w:p>
+    <w:p>
+      <w:pPr>
+        <w:rPr>
+          <w:b w:val="1"/>
+          <w:sz w:val="24"/>
+          <w:szCs w:val="24"/>
+        </w:rPr>
+      </w:pPr>
+      <w:r>
+        <w:rPr>
+          <w:rtl w:val="0"/>
+        </w:rPr>
+      </w:r>
+    </w:p>
+    <w:p>
+      <w:pPr>
+        <w:rPr>
+          <w:b w:val="1"/>
+          <w:sz w:val="24"/>
+          <w:szCs w:val="24"/>
+        </w:rPr>
+      </w:pPr>
+      <w:r>
+        <w:rPr>
+          <w:b w:val="1"/>
+          <w:sz w:val="24"/>
+          <w:szCs w:val="24"/>
+        </w:rPr>
+        <w:drawing>
+          <wp:inline distB="114300" distT="114300" distL="114300" distR="114300">
+            <wp:extent cx="2723573" cy="1862877"/>
+            <wp:effectExtent b="0" l="0" r="0" t="0"/>
+            <wp:docPr id="6" name="image4.png"/>
+            <a:graphic>
+              <a:graphicData uri="http://schemas.openxmlformats.org/drawingml/2006/picture">
+                <pic:pic>
+                  <pic:nvPicPr>
+                    <pic:cNvPr id="0" name="image4.png"/>
+                    <pic:cNvPicPr preferRelativeResize="0"/>
+                  </pic:nvPicPr>
+                  <pic:blipFill>
+                    <a:blip r:embed="rId7"/>
                     <a:srcRect b="0" l="0" r="0" t="0"/>
                     <a:stretch>
                       <a:fillRect/>
@@ -380,203 +447,6 @@
     <w:p>
       <w:pPr>
         <w:rPr>
-          <w:b w:val="1"/>
-          <w:sz w:val="24"/>
-          <w:szCs w:val="24"/>
-        </w:rPr>
-      </w:pPr>
-      <w:r>
-        <w:rPr>
-          <w:rtl w:val="0"/>
-        </w:rPr>
-      </w:r>
-    </w:p>
-    <w:p>
-      <w:pPr>
-        <w:rPr>
-          <w:b w:val="1"/>
-          <w:sz w:val="24"/>
-          <w:szCs w:val="24"/>
-        </w:rPr>
-      </w:pPr>
-      <w:r>
-        <w:rPr>
-          <w:rtl w:val="0"/>
-        </w:rPr>
-      </w:r>
-    </w:p>
-    <w:p>
-      <w:pPr>
-        <w:rPr>
-          <w:b w:val="1"/>
-          <w:sz w:val="24"/>
-          <w:szCs w:val="24"/>
-        </w:rPr>
-      </w:pPr>
-      <w:r>
-        <w:rPr>
-          <w:rtl w:val="0"/>
-        </w:rPr>
-      </w:r>
-    </w:p>
-    <w:p>
-      <w:pPr>
-        <w:rPr>
-          <w:b w:val="1"/>
-          <w:sz w:val="24"/>
-          <w:szCs w:val="24"/>
-        </w:rPr>
-      </w:pPr>
-      <w:r>
-        <w:rPr>
-          <w:rtl w:val="0"/>
-        </w:rPr>
-      </w:r>
-    </w:p>
-    <w:p>
-      <w:pPr>
-        <w:rPr>
-          <w:b w:val="1"/>
-          <w:sz w:val="24"/>
-          <w:szCs w:val="24"/>
-        </w:rPr>
-      </w:pPr>
-      <w:r>
-        <w:rPr>
-          <w:rtl w:val="0"/>
-        </w:rPr>
-      </w:r>
-    </w:p>
-    <w:p>
-      <w:pPr>
-        <w:rPr>
-          <w:b w:val="1"/>
-          <w:sz w:val="24"/>
-          <w:szCs w:val="24"/>
-        </w:rPr>
-      </w:pPr>
-      <w:r>
-        <w:rPr>
-          <w:rtl w:val="0"/>
-        </w:rPr>
-      </w:r>
-    </w:p>
-    <w:p>
-      <w:pPr>
-        <w:rPr>
-          <w:b w:val="1"/>
-          <w:sz w:val="24"/>
-          <w:szCs w:val="24"/>
-        </w:rPr>
-      </w:pPr>
-      <w:r>
-        <w:rPr>
-          <w:rtl w:val="0"/>
-        </w:rPr>
-      </w:r>
-    </w:p>
-    <w:p>
-      <w:pPr>
-        <w:rPr>
-          <w:b w:val="1"/>
-          <w:sz w:val="24"/>
-          <w:szCs w:val="24"/>
-        </w:rPr>
-      </w:pPr>
-      <w:r>
-        <w:rPr>
-          <w:rtl w:val="0"/>
-        </w:rPr>
-      </w:r>
-    </w:p>
-    <w:p>
-      <w:pPr>
-        <w:rPr>
-          <w:b w:val="1"/>
-          <w:sz w:val="24"/>
-          <w:szCs w:val="24"/>
-        </w:rPr>
-      </w:pPr>
-      <w:r>
-        <w:rPr>
-          <w:rtl w:val="0"/>
-        </w:rPr>
-      </w:r>
-    </w:p>
-    <w:p>
-      <w:pPr>
-        <w:rPr>
-          <w:b w:val="1"/>
-          <w:sz w:val="24"/>
-          <w:szCs w:val="24"/>
-        </w:rPr>
-      </w:pPr>
-      <w:r>
-        <w:rPr>
-          <w:rtl w:val="0"/>
-        </w:rPr>
-      </w:r>
-    </w:p>
-    <w:p>
-      <w:pPr>
-        <w:rPr>
-          <w:b w:val="1"/>
-          <w:sz w:val="24"/>
-          <w:szCs w:val="24"/>
-        </w:rPr>
-      </w:pPr>
-      <w:r>
-        <w:rPr>
-          <w:rtl w:val="0"/>
-        </w:rPr>
-      </w:r>
-    </w:p>
-    <w:p>
-      <w:pPr>
-        <w:rPr>
-          <w:b w:val="1"/>
-          <w:sz w:val="24"/>
-          <w:szCs w:val="24"/>
-        </w:rPr>
-      </w:pPr>
-      <w:r>
-        <w:rPr>
-          <w:rtl w:val="0"/>
-        </w:rPr>
-      </w:r>
-    </w:p>
-    <w:p>
-      <w:pPr>
-        <w:rPr>
-          <w:b w:val="1"/>
-          <w:sz w:val="24"/>
-          <w:szCs w:val="24"/>
-        </w:rPr>
-      </w:pPr>
-      <w:r>
-        <w:rPr>
-          <w:rtl w:val="0"/>
-        </w:rPr>
-      </w:r>
-    </w:p>
-    <w:p>
-      <w:pPr>
-        <w:rPr>
-          <w:b w:val="1"/>
-          <w:sz w:val="24"/>
-          <w:szCs w:val="24"/>
-        </w:rPr>
-      </w:pPr>
-      <w:r>
-        <w:rPr>
-          <w:rtl w:val="0"/>
-        </w:rPr>
-      </w:r>
-    </w:p>
-    <w:p>
-      <w:pPr>
-        <w:rPr>
-          <w:b w:val="1"/>
           <w:sz w:val="24"/>
           <w:szCs w:val="24"/>
         </w:rPr>
@@ -655,16 +525,16 @@
           <wp:inline distB="114300" distT="114300" distL="114300" distR="114300">
             <wp:extent cx="987036" cy="1271588"/>
             <wp:effectExtent b="0" l="0" r="0" t="0"/>
-            <wp:docPr id="2" name="image1.png"/>
+            <wp:docPr id="3" name="image2.png"/>
             <a:graphic>
               <a:graphicData uri="http://schemas.openxmlformats.org/drawingml/2006/picture">
                 <pic:pic>
                   <pic:nvPicPr>
-                    <pic:cNvPr id="0" name="image1.png"/>
+                    <pic:cNvPr id="0" name="image2.png"/>
                     <pic:cNvPicPr preferRelativeResize="0"/>
                   </pic:nvPicPr>
                   <pic:blipFill>
-                    <a:blip r:embed="rId7"/>
+                    <a:blip r:embed="rId8"/>
                     <a:srcRect b="0" l="0" r="0" t="0"/>
                     <a:stretch>
                       <a:fillRect/>
@@ -703,16 +573,16 @@
           <wp:inline distB="114300" distT="114300" distL="114300" distR="114300">
             <wp:extent cx="1405638" cy="1062038"/>
             <wp:effectExtent b="0" l="0" r="0" t="0"/>
-            <wp:docPr id="1" name="image3.png"/>
+            <wp:docPr id="2" name="image1.png"/>
             <a:graphic>
               <a:graphicData uri="http://schemas.openxmlformats.org/drawingml/2006/picture">
                 <pic:pic>
                   <pic:nvPicPr>
-                    <pic:cNvPr id="0" name="image3.png"/>
+                    <pic:cNvPr id="0" name="image1.png"/>
                     <pic:cNvPicPr preferRelativeResize="0"/>
                   </pic:nvPicPr>
                   <pic:blipFill>
-                    <a:blip r:embed="rId8"/>
+                    <a:blip r:embed="rId9"/>
                     <a:srcRect b="0" l="0" r="0" t="0"/>
                     <a:stretch>
                       <a:fillRect/>
@@ -742,16 +612,16 @@
           <wp:inline distB="114300" distT="114300" distL="114300" distR="114300">
             <wp:extent cx="1045535" cy="1404938"/>
             <wp:effectExtent b="0" l="0" r="0" t="0"/>
-            <wp:docPr id="4" name="image2.png"/>
+            <wp:docPr id="5" name="image3.png"/>
             <a:graphic>
               <a:graphicData uri="http://schemas.openxmlformats.org/drawingml/2006/picture">
                 <pic:pic>
                   <pic:nvPicPr>
-                    <pic:cNvPr id="0" name="image2.png"/>
+                    <pic:cNvPr id="0" name="image3.png"/>
                     <pic:cNvPicPr preferRelativeResize="0"/>
                   </pic:nvPicPr>
                   <pic:blipFill>
-                    <a:blip r:embed="rId9"/>
+                    <a:blip r:embed="rId10"/>
                     <a:srcRect b="0" l="0" r="0" t="0"/>
                     <a:stretch>
                       <a:fillRect/>
@@ -790,16 +660,16 @@
           <wp:inline distB="114300" distT="114300" distL="114300" distR="114300">
             <wp:extent cx="2027389" cy="2851305"/>
             <wp:effectExtent b="0" l="0" r="0" t="0"/>
-            <wp:docPr id="3" name="image4.png"/>
+            <wp:docPr id="4" name="image5.png"/>
             <a:graphic>
               <a:graphicData uri="http://schemas.openxmlformats.org/drawingml/2006/picture">
                 <pic:pic>
                   <pic:nvPicPr>
-                    <pic:cNvPr id="0" name="image4.png"/>
+                    <pic:cNvPr id="0" name="image5.png"/>
                     <pic:cNvPicPr preferRelativeResize="0"/>
                   </pic:nvPicPr>
                   <pic:blipFill>
-                    <a:blip r:embed="rId10"/>
+                    <a:blip r:embed="rId11"/>
                     <a:srcRect b="0" l="0" r="0" t="0"/>
                     <a:stretch>
                       <a:fillRect/>
@@ -912,71 +782,116 @@
           <w:szCs w:val="20"/>
           <w:rtl w:val="0"/>
         </w:rPr>
-        <w:t xml:space="preserve">Mijn visie op werk en samenleving zijn, dat werk</w:t>
-      </w:r>
-    </w:p>
-    <w:p>
-      <w:pPr>
-        <w:rPr>
-          <w:sz w:val="20"/>
-          <w:szCs w:val="20"/>
-        </w:rPr>
-      </w:pPr>
-      <w:r>
-        <w:rPr>
-          <w:sz w:val="20"/>
-          <w:szCs w:val="20"/>
-          <w:rtl w:val="0"/>
-        </w:rPr>
-        <w:t xml:space="preserve">en goede samenwerking een belangrijke rol</w:t>
-      </w:r>
-    </w:p>
-    <w:p>
-      <w:pPr>
-        <w:rPr>
-          <w:sz w:val="20"/>
-          <w:szCs w:val="20"/>
-        </w:rPr>
-      </w:pPr>
-      <w:r>
-        <w:rPr>
-          <w:sz w:val="20"/>
-          <w:szCs w:val="20"/>
-          <w:rtl w:val="0"/>
-        </w:rPr>
-        <w:t xml:space="preserve">spelen in het leven. Met meer mensen en een goede</w:t>
-      </w:r>
-    </w:p>
-    <w:p>
-      <w:pPr>
-        <w:rPr>
-          <w:sz w:val="20"/>
-          <w:szCs w:val="20"/>
-        </w:rPr>
-      </w:pPr>
-      <w:r>
-        <w:rPr>
-          <w:sz w:val="20"/>
-          <w:szCs w:val="20"/>
-          <w:rtl w:val="0"/>
-        </w:rPr>
-        <w:t xml:space="preserve">samenwerking leer je van elkaar en je leert dus</w:t>
-      </w:r>
-    </w:p>
-    <w:p>
-      <w:pPr>
-        <w:rPr>
-          <w:sz w:val="20"/>
-          <w:szCs w:val="20"/>
-        </w:rPr>
-      </w:pPr>
-      <w:r>
-        <w:rPr>
-          <w:sz w:val="20"/>
-          <w:szCs w:val="20"/>
-          <w:rtl w:val="0"/>
-        </w:rPr>
-        <w:t xml:space="preserve">nieuwe dingen.</w:t>
+        <w:t xml:space="preserve">Mijn visie op werk en samenwerking is, dat werk en </w:t>
+      </w:r>
+    </w:p>
+    <w:p>
+      <w:pPr>
+        <w:rPr>
+          <w:sz w:val="20"/>
+          <w:szCs w:val="20"/>
+        </w:rPr>
+      </w:pPr>
+      <w:r>
+        <w:rPr>
+          <w:sz w:val="20"/>
+          <w:szCs w:val="20"/>
+          <w:rtl w:val="0"/>
+        </w:rPr>
+        <w:t xml:space="preserve">goede een samenwerking een belangrijke rol </w:t>
+      </w:r>
+    </w:p>
+    <w:p>
+      <w:pPr>
+        <w:rPr>
+          <w:sz w:val="20"/>
+          <w:szCs w:val="20"/>
+        </w:rPr>
+      </w:pPr>
+      <w:r>
+        <w:rPr>
+          <w:sz w:val="20"/>
+          <w:szCs w:val="20"/>
+          <w:rtl w:val="0"/>
+        </w:rPr>
+        <w:t xml:space="preserve">spelen in het leven. Samenwerking tijdens het </w:t>
+      </w:r>
+    </w:p>
+    <w:p>
+      <w:pPr>
+        <w:rPr>
+          <w:sz w:val="20"/>
+          <w:szCs w:val="20"/>
+        </w:rPr>
+      </w:pPr>
+      <w:r>
+        <w:rPr>
+          <w:sz w:val="20"/>
+          <w:szCs w:val="20"/>
+          <w:rtl w:val="0"/>
+        </w:rPr>
+        <w:t xml:space="preserve">werken brengt meer informatie naar je toe en je </w:t>
+      </w:r>
+    </w:p>
+    <w:p>
+      <w:pPr>
+        <w:rPr>
+          <w:sz w:val="20"/>
+          <w:szCs w:val="20"/>
+        </w:rPr>
+      </w:pPr>
+      <w:r>
+        <w:rPr>
+          <w:sz w:val="20"/>
+          <w:szCs w:val="20"/>
+          <w:rtl w:val="0"/>
+        </w:rPr>
+        <w:t xml:space="preserve">voert iets samen uit waar je meer kennis door krijgt.</w:t>
+      </w:r>
+    </w:p>
+    <w:p>
+      <w:pPr>
+        <w:rPr>
+          <w:sz w:val="20"/>
+          <w:szCs w:val="20"/>
+        </w:rPr>
+      </w:pPr>
+      <w:r>
+        <w:rPr>
+          <w:rtl w:val="0"/>
+        </w:rPr>
+      </w:r>
+    </w:p>
+    <w:p>
+      <w:pPr>
+        <w:rPr>
+          <w:sz w:val="20"/>
+          <w:szCs w:val="20"/>
+        </w:rPr>
+      </w:pPr>
+      <w:r>
+        <w:rPr>
+          <w:sz w:val="20"/>
+          <w:szCs w:val="20"/>
+          <w:rtl w:val="0"/>
+        </w:rPr>
+        <w:t xml:space="preserve">Met een goede samenwerking leer je dus van elkaar </w:t>
+      </w:r>
+    </w:p>
+    <w:p>
+      <w:pPr>
+        <w:rPr>
+          <w:sz w:val="20"/>
+          <w:szCs w:val="20"/>
+        </w:rPr>
+      </w:pPr>
+      <w:r>
+        <w:rPr>
+          <w:sz w:val="20"/>
+          <w:szCs w:val="20"/>
+          <w:rtl w:val="0"/>
+        </w:rPr>
+        <w:t xml:space="preserve">wat je dus later kan toepassen in het leven.</w:t>
       </w:r>
     </w:p>
     <w:p>

</xml_diff>